<commit_message>
Add timing and optimality gap code
</commit_message>
<xml_diff>
--- a/Project/notes.docx
+++ b/Project/notes.docx
@@ -286,7 +286,7 @@
         <w:t xml:space="preserve">heuristic </w:t>
       </w:r>
       <w:r>
-        <w:t>algorithm uses breadth-first search to traverse through the nodes. At each node, it colors the node that is currently the least used that isn’t already used by its neighbors, and then enqueues all unvisited neighbors to be subsequently colored. This algorithm is indeed greedy; it chooses the locally optimal color at each node, only looking at its immediate neighbors and the total color distribution. This greedy method usually ends up creating color maps that have conflicts (</w:t>
+        <w:t>algorithm uses breadth-first search to traverse through the nodes. At each node, it colors the node that is currently the least used that isn’t already used by its neighbors and then enqueues all unvisited neighbors to be subsequently colored. This algorithm is indeed greedy; it chooses the locally optimal color at each node, only looking at its immediate neighbors and the total color distribution. This greedy method usually ends up creating color maps that have conflicts (</w:t>
       </w:r>
       <w:proofErr w:type="spellStart"/>
       <w:r>
@@ -335,37 +335,141 @@
       <w:r>
         <w:t>I</w:t>
       </w:r>
+      <w:r>
+        <w:t>mplementation</w:t>
+      </w:r>
+    </w:p>
+    <w:p>
+      <w:r>
+        <w:t>I combined the greedy heuristic and local search algorithms to potentially produce the most optimal result. Because I realized that a solution can be found with the greedy heuristic algorithm, I run the greedy algorithm several times to decrease the starting number of incorrect nodes. I then run the local search algorithm on the best solution found by the iterations of the greedy algorithm.</w:t>
+      </w:r>
+    </w:p>
+    <w:p/>
+    <w:p>
+      <w:r>
+        <w:t>Analysis</w:t>
+      </w:r>
+    </w:p>
+    <w:tbl>
+      <w:tblPr>
+        <w:tblStyle w:val="TableGrid"/>
+        <w:tblW w:w="0" w:type="auto"/>
+        <w:tblLook w:val="04A0" w:firstRow="1" w:lastRow="0" w:firstColumn="1" w:lastColumn="0" w:noHBand="0" w:noVBand="1"/>
+      </w:tblPr>
+      <w:tblGrid>
+        <w:gridCol w:w="3116"/>
+        <w:gridCol w:w="3117"/>
+        <w:gridCol w:w="3117"/>
+      </w:tblGrid>
+      <w:tr>
+        <w:tc>
+          <w:tcPr>
+            <w:tcW w:w="3116" w:type="dxa"/>
+          </w:tcPr>
+          <w:p/>
+        </w:tc>
+        <w:tc>
+          <w:tcPr>
+            <w:tcW w:w="3117" w:type="dxa"/>
+          </w:tcPr>
+          <w:p>
+            <w:r>
+              <w:t>Runtime (s)</w:t>
+            </w:r>
+          </w:p>
+        </w:tc>
+        <w:tc>
+          <w:tcPr>
+            <w:tcW w:w="3117" w:type="dxa"/>
+          </w:tcPr>
+          <w:p>
+            <w:r>
+              <w:t>Optimality Gap</w:t>
+            </w:r>
+          </w:p>
+        </w:tc>
+      </w:tr>
+      <w:tr>
+        <w:tc>
+          <w:tcPr>
+            <w:tcW w:w="3116" w:type="dxa"/>
+          </w:tcPr>
+          <w:p>
+            <w:r>
+              <w:t>Greedy Heuristic</w:t>
+            </w:r>
+          </w:p>
+        </w:tc>
+        <w:tc>
+          <w:tcPr>
+            <w:tcW w:w="3117" w:type="dxa"/>
+          </w:tcPr>
+          <w:p>
+            <w:r>
+              <w:t>5.53</w:t>
+            </w:r>
+            <w:r>
+              <w:t>1e-5</w:t>
+            </w:r>
+          </w:p>
+        </w:tc>
+        <w:tc>
+          <w:tcPr>
+            <w:tcW w:w="3117" w:type="dxa"/>
+          </w:tcPr>
+          <w:p>
+            <w:r>
+              <w:t>0.100</w:t>
+            </w:r>
+          </w:p>
+        </w:tc>
+      </w:tr>
+      <w:tr>
+        <w:tc>
+          <w:tcPr>
+            <w:tcW w:w="3116" w:type="dxa"/>
+          </w:tcPr>
+          <w:p>
+            <w:r>
+              <w:t>Local Search</w:t>
+            </w:r>
+          </w:p>
+        </w:tc>
+        <w:tc>
+          <w:tcPr>
+            <w:tcW w:w="3117" w:type="dxa"/>
+          </w:tcPr>
+          <w:p>
+            <w:r>
+              <w:t>2.289e-4</w:t>
+            </w:r>
+          </w:p>
+        </w:tc>
+        <w:tc>
+          <w:tcPr>
+            <w:tcW w:w="3117" w:type="dxa"/>
+          </w:tcPr>
+          <w:p>
+            <w:r>
+              <w:t>0.075</w:t>
+            </w:r>
+          </w:p>
+        </w:tc>
+      </w:tr>
+    </w:tbl>
+    <w:p/>
+    <w:p>
       <w:bookmarkStart w:id="0" w:name="_GoBack"/>
       <w:bookmarkEnd w:id="0"/>
-      <w:r>
-        <w:t>mplementation</w:t>
-      </w:r>
-    </w:p>
-    <w:p>
-      <w:r>
-        <w:t>I combined the greedy heuristic and local search algorithms to potentially produce the most optimal result. Because I realized that a solution can be found with the greedy heuristic algorithm, I run the greedy algorithm several times to decrease the starting number of incorrect nodes. I then run the local search algorithm on the best solution found by the iterations of the greedy algorithm.</w:t>
-      </w:r>
-    </w:p>
-    <w:p/>
-    <w:p>
-      <w:r>
-        <w:t>Analysis</w:t>
-      </w:r>
-    </w:p>
-    <w:p>
-      <w:r>
-        <w:t>Optimality Gap and Runtime</w:t>
-      </w:r>
-    </w:p>
-    <w:p/>
-    <w:p>
-      <w:r>
+    </w:p>
+    <w:p>
+      <w:r>
+        <w:lastRenderedPageBreak/>
         <w:t>Reflection</w:t>
       </w:r>
     </w:p>
     <w:p>
       <w:r>
-        <w:lastRenderedPageBreak/>
         <w:tab/>
       </w:r>
       <w:r>
@@ -401,7 +505,7 @@
       </w:r>
       <w:proofErr w:type="gramEnd"/>
       <w:r>
-        <w:t xml:space="preserve"> do something better than it has been done before, whether it be designing air bags or solar arrays. I wait for the day where origami can do something that could never have been done before.</w:t>
+        <w:t xml:space="preserve"> do something better than it has been done before, whether it be designing airbags or solar arrays. I wait for the day where origami can do something that could never have been done before.</w:t>
       </w:r>
       <w:r>
         <w:t xml:space="preserve"> </w:t>
@@ -472,7 +576,7 @@
       </w:r>
       <w:proofErr w:type="gramEnd"/>
       <w:r>
-        <w:t xml:space="preserve"> say you’re me and you want to fold lots and lots of small squares of paper into the same exact thing lots and lots of times and you want to connect these pieces of paper together to create cool mathematical solids. You want to fold your favorite model, spiky </w:t>
+        <w:t xml:space="preserve"> say you’re me and you want to fold lots and lots of small squares of paper into the same thing lots and lots of times and you want to connect these pieces of paper to create cool mathematical solids. You want to fold your favorite model, spiky </w:t>
       </w:r>
       <w:proofErr w:type="spellStart"/>
       <w:r>
@@ -484,7 +588,10 @@
       </w:r>
       <w:proofErr w:type="spellStart"/>
       <w:r>
-        <w:t>bascetta</w:t>
+        <w:t>B</w:t>
+      </w:r>
+      <w:r>
+        <w:t>ascetta</w:t>
       </w:r>
       <w:proofErr w:type="spellEnd"/>
       <w:r>
@@ -1099,6 +1206,25 @@
       <w:shd w:val="clear" w:color="auto" w:fill="E1DFDD"/>
     </w:rPr>
   </w:style>
+  <w:style w:type="table" w:styleId="TableGrid">
+    <w:name w:val="Table Grid"/>
+    <w:basedOn w:val="TableNormal"/>
+    <w:uiPriority w:val="39"/>
+    <w:rsid w:val="00FA3CA0"/>
+    <w:pPr>
+      <w:spacing w:after="0" w:line="240" w:lineRule="auto"/>
+    </w:pPr>
+    <w:tblPr>
+      <w:tblBorders>
+        <w:top w:val="single" w:sz="4" w:space="0" w:color="auto"/>
+        <w:left w:val="single" w:sz="4" w:space="0" w:color="auto"/>
+        <w:bottom w:val="single" w:sz="4" w:space="0" w:color="auto"/>
+        <w:right w:val="single" w:sz="4" w:space="0" w:color="auto"/>
+        <w:insideH w:val="single" w:sz="4" w:space="0" w:color="auto"/>
+        <w:insideV w:val="single" w:sz="4" w:space="0" w:color="auto"/>
+      </w:tblBorders>
+    </w:tblPr>
+  </w:style>
 </w:styles>
 </file>
 

</xml_diff>

<commit_message>
Added line of code that breaks loop
</commit_message>
<xml_diff>
--- a/Project/notes.docx
+++ b/Project/notes.docx
@@ -406,10 +406,7 @@
           </w:tcPr>
           <w:p>
             <w:r>
-              <w:t>5.53</w:t>
-            </w:r>
-            <w:r>
-              <w:t>1e-5</w:t>
+              <w:t>5.531e-5</w:t>
             </w:r>
           </w:p>
         </w:tc>
@@ -459,12 +456,21 @@
     </w:tbl>
     <w:p/>
     <w:p>
-      <w:bookmarkStart w:id="0" w:name="_GoBack"/>
-      <w:bookmarkEnd w:id="0"/>
-    </w:p>
-    <w:p>
       <w:r>
         <w:lastRenderedPageBreak/>
+        <w:t xml:space="preserve">The following runtimes are related to the 30-piece </w:t>
+      </w:r>
+      <w:proofErr w:type="spellStart"/>
+      <w:r>
+        <w:t>Bascetta</w:t>
+      </w:r>
+      <w:proofErr w:type="spellEnd"/>
+      <w:r>
+        <w:t xml:space="preserve"> Star. Overall, the local search algorithm did improve the greedy solution, and the runtime for the local search algorithm is, as expected, longer than the greedy heuristic algorithm due to the number of potential iterations the algorithm can run while trying to find the perfect solution. </w:t>
+      </w:r>
+    </w:p>
+    <w:p>
+      <w:r>
         <w:t>Reflection</w:t>
       </w:r>
     </w:p>
@@ -473,6 +479,17 @@
         <w:tab/>
       </w:r>
       <w:r>
+        <w:t xml:space="preserve">One thing to note was that an ideal solution could be obtained just using the greedy algorithm at the right starting node, so there was a probability that the local search algorithm did not need to be used at all. Also, the local search algorithm needs improvement; </w:t>
+      </w:r>
+      <w:proofErr w:type="gramStart"/>
+      <w:r>
+        <w:t>more often than not</w:t>
+      </w:r>
+      <w:proofErr w:type="gramEnd"/>
+      <w:r>
+        <w:t xml:space="preserve">, the search algorithm would fall into an infinite loop while trying to reduce the number of violations. This code will need to be improved upon to increase the chances of finding an ideal solution. </w:t>
+      </w:r>
+      <w:r>
         <w:t xml:space="preserve">Due to the amount of work it would take to create and implement a </w:t>
       </w:r>
       <w:proofErr w:type="gramStart"/>
@@ -491,13 +508,16 @@
       <w:r>
         <w:t xml:space="preserve"> star, I decided to scale back and focus on the 30 piece module, something that I’m very familiar with.  In the future, I plan to implement the larger graph and analyze its performance, as well as improve the optimality of my current algorithm. </w:t>
       </w:r>
+      <w:r>
+        <w:t xml:space="preserve">I’ve realized that origami almost begs to be put </w:t>
+      </w:r>
       <w:proofErr w:type="gramStart"/>
       <w:r>
-        <w:t>I’ve</w:t>
+        <w:t>hand-in-hand</w:t>
       </w:r>
       <w:proofErr w:type="gramEnd"/>
       <w:r>
-        <w:t xml:space="preserve"> realized that origami almost begs to be put hand-in-hand with algorithms and optimization.  Origami has been studied </w:t>
+        <w:t xml:space="preserve"> with algorithms and optimization.  Origami has been studied </w:t>
       </w:r>
       <w:proofErr w:type="gramStart"/>
       <w:r>
@@ -570,48 +590,727 @@
       </w:r>
     </w:p>
     <w:p>
+      <w:pPr>
+        <w:rPr>
+          <w:sz w:val="48"/>
+          <w:szCs w:val="48"/>
+        </w:rPr>
+      </w:pPr>
+      <w:r>
+        <w:rPr>
+          <w:sz w:val="48"/>
+          <w:szCs w:val="48"/>
+        </w:rPr>
+        <w:t xml:space="preserve">I like origami. A lot. </w:t>
+      </w:r>
+    </w:p>
+    <w:p>
+      <w:pPr>
+        <w:rPr>
+          <w:sz w:val="48"/>
+          <w:szCs w:val="48"/>
+        </w:rPr>
+      </w:pPr>
       <w:proofErr w:type="gramStart"/>
       <w:r>
+        <w:rPr>
+          <w:sz w:val="48"/>
+          <w:szCs w:val="48"/>
+        </w:rPr>
+        <w:t>In particular, I</w:t>
+      </w:r>
+      <w:proofErr w:type="gramEnd"/>
+      <w:r>
+        <w:rPr>
+          <w:sz w:val="48"/>
+          <w:szCs w:val="48"/>
+        </w:rPr>
+        <w:t xml:space="preserve"> like modular origami, which ultimately consists of folding </w:t>
+      </w:r>
+      <w:r>
+        <w:rPr>
+          <w:sz w:val="48"/>
+          <w:szCs w:val="48"/>
+        </w:rPr>
+        <w:t>lots of squares of paper into the same thing lots and lots of times</w:t>
+      </w:r>
+      <w:r>
+        <w:rPr>
+          <w:sz w:val="48"/>
+          <w:szCs w:val="48"/>
+        </w:rPr>
+        <w:t>, and then connecting those pieces of paper to create complex structures.</w:t>
+      </w:r>
+    </w:p>
+    <w:p>
+      <w:pPr>
+        <w:rPr>
+          <w:sz w:val="48"/>
+          <w:szCs w:val="48"/>
+        </w:rPr>
+      </w:pPr>
+      <w:r>
+        <w:rPr>
+          <w:sz w:val="48"/>
+          <w:szCs w:val="48"/>
+        </w:rPr>
+        <w:lastRenderedPageBreak/>
+        <w:t xml:space="preserve">One of my favorite models is the </w:t>
+      </w:r>
+      <w:proofErr w:type="spellStart"/>
+      <w:r>
+        <w:rPr>
+          <w:sz w:val="48"/>
+          <w:szCs w:val="48"/>
+        </w:rPr>
+        <w:t>Bascetta</w:t>
+      </w:r>
+      <w:proofErr w:type="spellEnd"/>
+      <w:r>
+        <w:rPr>
+          <w:sz w:val="48"/>
+          <w:szCs w:val="48"/>
+        </w:rPr>
+        <w:t xml:space="preserve"> Star. The units are super easy to fold, the finished model is very study, and the same unit can make </w:t>
+      </w:r>
+      <w:proofErr w:type="spellStart"/>
+      <w:r>
+        <w:rPr>
+          <w:sz w:val="48"/>
+          <w:szCs w:val="48"/>
+        </w:rPr>
+        <w:t>polyhedra</w:t>
+      </w:r>
+      <w:proofErr w:type="spellEnd"/>
+      <w:r>
+        <w:rPr>
+          <w:sz w:val="48"/>
+          <w:szCs w:val="48"/>
+        </w:rPr>
+        <w:t xml:space="preserve"> of many different sizes.</w:t>
+      </w:r>
+    </w:p>
+    <w:p>
+      <w:pPr>
+        <w:rPr>
+          <w:sz w:val="48"/>
+          <w:szCs w:val="48"/>
+        </w:rPr>
+      </w:pPr>
+      <w:r>
+        <w:rPr>
+          <w:sz w:val="48"/>
+          <w:szCs w:val="48"/>
+        </w:rPr>
+        <w:t xml:space="preserve">I like to make my </w:t>
+      </w:r>
+      <w:proofErr w:type="spellStart"/>
+      <w:r>
+        <w:rPr>
+          <w:sz w:val="48"/>
+          <w:szCs w:val="48"/>
+        </w:rPr>
+        <w:t>bascetta</w:t>
+      </w:r>
+      <w:proofErr w:type="spellEnd"/>
+      <w:r>
+        <w:rPr>
+          <w:sz w:val="48"/>
+          <w:szCs w:val="48"/>
+        </w:rPr>
+        <w:t xml:space="preserve"> stars using three different colors of paper, equally distributing the colors throughout the model. </w:t>
+      </w:r>
+    </w:p>
+    <w:p>
+      <w:pPr>
+        <w:rPr>
+          <w:sz w:val="48"/>
+          <w:szCs w:val="48"/>
+        </w:rPr>
+      </w:pPr>
+      <w:r>
+        <w:rPr>
+          <w:sz w:val="48"/>
+          <w:szCs w:val="48"/>
+        </w:rPr>
+        <w:t>But sometimes, like with this model, I assemble the model only to get stuck putting two units of the same color next to each other.</w:t>
+      </w:r>
+    </w:p>
+    <w:p>
+      <w:pPr>
+        <w:rPr>
+          <w:sz w:val="48"/>
+          <w:szCs w:val="48"/>
+        </w:rPr>
+      </w:pPr>
+      <w:proofErr w:type="gramStart"/>
+      <w:r>
+        <w:rPr>
+          <w:sz w:val="48"/>
+          <w:szCs w:val="48"/>
+        </w:rPr>
         <w:t>So</w:t>
       </w:r>
       <w:proofErr w:type="gramEnd"/>
       <w:r>
-        <w:t xml:space="preserve"> say you’re me and you want to fold lots and lots of small squares of paper into the same thing lots and lots of times and you want to connect these pieces of paper to create cool mathematical solids. You want to fold your favorite model, spiky </w:t>
+        <w:rPr>
+          <w:sz w:val="48"/>
+          <w:szCs w:val="48"/>
+        </w:rPr>
+        <w:t xml:space="preserve"> I decided to create an algorithm that would give me an assembly road map of sorts to resolve this issue.</w:t>
+      </w:r>
+    </w:p>
+    <w:p>
+      <w:pPr>
+        <w:rPr>
+          <w:sz w:val="48"/>
+          <w:szCs w:val="48"/>
+        </w:rPr>
+      </w:pPr>
+      <w:r>
+        <w:rPr>
+          <w:sz w:val="48"/>
+          <w:szCs w:val="48"/>
+        </w:rPr>
+        <w:t>Turns out</w:t>
+      </w:r>
+      <w:r>
+        <w:rPr>
+          <w:sz w:val="48"/>
+          <w:szCs w:val="48"/>
+        </w:rPr>
+        <w:t xml:space="preserve">, </w:t>
+      </w:r>
+      <w:proofErr w:type="gramStart"/>
+      <w:r>
+        <w:rPr>
+          <w:sz w:val="48"/>
+          <w:szCs w:val="48"/>
+        </w:rPr>
+        <w:t>similar to</w:t>
+      </w:r>
+      <w:proofErr w:type="gramEnd"/>
+      <w:r>
+        <w:rPr>
+          <w:sz w:val="48"/>
+          <w:szCs w:val="48"/>
+        </w:rPr>
+        <w:t xml:space="preserve"> all graph coloring problems</w:t>
+      </w:r>
+      <w:r>
+        <w:rPr>
+          <w:sz w:val="48"/>
+          <w:szCs w:val="48"/>
+        </w:rPr>
+        <w:t xml:space="preserve"> this is</w:t>
+      </w:r>
+      <w:r>
+        <w:rPr>
+          <w:sz w:val="48"/>
+          <w:szCs w:val="48"/>
+        </w:rPr>
+        <w:t xml:space="preserve"> a</w:t>
+      </w:r>
+      <w:r>
+        <w:rPr>
+          <w:sz w:val="48"/>
+          <w:szCs w:val="48"/>
+        </w:rPr>
+        <w:t xml:space="preserve"> hard</w:t>
+      </w:r>
+      <w:r>
+        <w:rPr>
+          <w:sz w:val="48"/>
+          <w:szCs w:val="48"/>
+        </w:rPr>
+        <w:t xml:space="preserve"> problem</w:t>
+      </w:r>
+      <w:r>
+        <w:rPr>
+          <w:sz w:val="48"/>
+          <w:szCs w:val="48"/>
+        </w:rPr>
+        <w:t>. Like, NP-hard hard.</w:t>
+      </w:r>
+      <w:r>
+        <w:rPr>
+          <w:sz w:val="48"/>
+          <w:szCs w:val="48"/>
+        </w:rPr>
+        <w:t xml:space="preserve"> </w:t>
+      </w:r>
+    </w:p>
+    <w:p>
+      <w:pPr>
+        <w:rPr>
+          <w:sz w:val="48"/>
+          <w:szCs w:val="48"/>
+        </w:rPr>
+      </w:pPr>
+      <w:r>
+        <w:rPr>
+          <w:sz w:val="48"/>
+          <w:szCs w:val="48"/>
+        </w:rPr>
+        <w:t xml:space="preserve">So, lets write an algorithm that can hopefully get us close to a correct answer.  It sounds pretty </w:t>
+      </w:r>
+      <w:proofErr w:type="gramStart"/>
+      <w:r>
+        <w:rPr>
+          <w:sz w:val="48"/>
+          <w:szCs w:val="48"/>
+        </w:rPr>
+        <w:t>similar to</w:t>
+      </w:r>
+      <w:proofErr w:type="gramEnd"/>
+      <w:r>
+        <w:rPr>
+          <w:sz w:val="48"/>
+          <w:szCs w:val="48"/>
+        </w:rPr>
+        <w:t xml:space="preserve"> a graph coloring problem, but our graph is really a three-dimensional model.</w:t>
+      </w:r>
+    </w:p>
+    <w:p>
+      <w:pPr>
+        <w:rPr>
+          <w:sz w:val="48"/>
+          <w:szCs w:val="48"/>
+        </w:rPr>
+      </w:pPr>
+      <w:r>
+        <w:rPr>
+          <w:sz w:val="48"/>
+          <w:szCs w:val="48"/>
+        </w:rPr>
+        <w:lastRenderedPageBreak/>
+        <w:t>So first</w:t>
+      </w:r>
+      <w:r>
+        <w:rPr>
+          <w:sz w:val="48"/>
+          <w:szCs w:val="48"/>
+        </w:rPr>
+        <w:t xml:space="preserve"> we need to make a graph that represents the </w:t>
+      </w:r>
+      <w:r>
+        <w:rPr>
+          <w:sz w:val="48"/>
+          <w:szCs w:val="48"/>
+        </w:rPr>
+        <w:t xml:space="preserve">origami. Let’s take the </w:t>
+      </w:r>
+      <w:proofErr w:type="gramStart"/>
+      <w:r>
+        <w:rPr>
+          <w:sz w:val="48"/>
+          <w:szCs w:val="48"/>
+        </w:rPr>
+        <w:t>30 piece</w:t>
+      </w:r>
+      <w:proofErr w:type="gramEnd"/>
+      <w:r>
+        <w:rPr>
+          <w:sz w:val="48"/>
+          <w:szCs w:val="48"/>
+        </w:rPr>
+        <w:t xml:space="preserve"> </w:t>
       </w:r>
       <w:proofErr w:type="spellStart"/>
       <w:r>
-        <w:t>boi</w:t>
+        <w:rPr>
+          <w:sz w:val="48"/>
+          <w:szCs w:val="48"/>
+        </w:rPr>
+        <w:t>bascetta</w:t>
       </w:r>
       <w:proofErr w:type="spellEnd"/>
       <w:r>
-        <w:t xml:space="preserve">, otherwise known as the </w:t>
+        <w:rPr>
+          <w:sz w:val="48"/>
+          <w:szCs w:val="48"/>
+        </w:rPr>
+        <w:t xml:space="preserve"> star as our example.</w:t>
+      </w:r>
+    </w:p>
+    <w:p>
+      <w:pPr>
+        <w:rPr>
+          <w:sz w:val="48"/>
+          <w:szCs w:val="48"/>
+        </w:rPr>
+      </w:pPr>
+      <w:r>
+        <w:rPr>
+          <w:sz w:val="48"/>
+          <w:szCs w:val="48"/>
+        </w:rPr>
+        <w:t>If we ignore the spiky bits, the origami model resembles an icosahedron.</w:t>
+      </w:r>
+    </w:p>
+    <w:p>
+      <w:pPr>
+        <w:rPr>
+          <w:sz w:val="48"/>
+          <w:szCs w:val="48"/>
+        </w:rPr>
+      </w:pPr>
+      <w:r>
+        <w:rPr>
+          <w:sz w:val="48"/>
+          <w:szCs w:val="48"/>
+        </w:rPr>
+        <w:t>And we can represent an icosahedron as a planar graph. A planar graph is a graph where the edges only cross at the nodes. T</w:t>
+      </w:r>
+      <w:r>
+        <w:rPr>
+          <w:sz w:val="48"/>
+          <w:szCs w:val="48"/>
+        </w:rPr>
+        <w:t>he faces of the polyhedron are the regions enclosed by the edges and nodes.</w:t>
+      </w:r>
+    </w:p>
+    <w:p>
+      <w:pPr>
+        <w:rPr>
+          <w:sz w:val="48"/>
+          <w:szCs w:val="48"/>
+        </w:rPr>
+      </w:pPr>
+      <w:r>
+        <w:rPr>
+          <w:sz w:val="48"/>
+          <w:szCs w:val="48"/>
+        </w:rPr>
+        <w:t xml:space="preserve">This is good, but now we need to add the spikes from our </w:t>
       </w:r>
       <w:proofErr w:type="spellStart"/>
       <w:r>
-        <w:t>B</w:t>
-      </w:r>
-      <w:r>
-        <w:t>ascetta</w:t>
+        <w:rPr>
+          <w:sz w:val="48"/>
+          <w:szCs w:val="48"/>
+        </w:rPr>
+        <w:t>bascetta</w:t>
       </w:r>
       <w:proofErr w:type="spellEnd"/>
       <w:r>
-        <w:t xml:space="preserve"> star, and want to use three different colors to make up the units so your final model is super cool looking.  You fold all the pieces, equal amounts of each color, and start assembling. You try to make sure that no two of the same color are touching, and it seems </w:t>
+        <w:rPr>
+          <w:sz w:val="48"/>
+          <w:szCs w:val="48"/>
+        </w:rPr>
+        <w:t xml:space="preserve"> star onto this graph. We can spike the planar graph by subdividing the faces on the graph into triangles. Notice that the area around the graph also counts as a face of the polyhedr</w:t>
+      </w:r>
+      <w:r>
+        <w:rPr>
+          <w:sz w:val="48"/>
+          <w:szCs w:val="48"/>
+        </w:rPr>
+        <w:t>on</w:t>
+      </w:r>
+      <w:r>
+        <w:rPr>
+          <w:sz w:val="48"/>
+          <w:szCs w:val="48"/>
+        </w:rPr>
+        <w:t>, so I’ll subdivide that too.</w:t>
+      </w:r>
+    </w:p>
+    <w:p>
+      <w:pPr>
+        <w:rPr>
+          <w:sz w:val="48"/>
+          <w:szCs w:val="48"/>
+        </w:rPr>
+      </w:pPr>
+      <w:r>
+        <w:rPr>
+          <w:sz w:val="48"/>
+          <w:szCs w:val="48"/>
+        </w:rPr>
+        <w:t xml:space="preserve">Great. Now our graph represents the edges and vertices of our actual origami model. But with this current graph, I would be traversing </w:t>
+      </w:r>
+      <w:r>
+        <w:rPr>
+          <w:sz w:val="48"/>
+          <w:szCs w:val="48"/>
+        </w:rPr>
+        <w:lastRenderedPageBreak/>
+        <w:t>through the vertices of the origami model, not the faces. We can take the dual of the graph to solve this, which is where any nodes in the graph become faces and vice versa.</w:t>
+      </w:r>
+    </w:p>
+    <w:p>
+      <w:pPr>
+        <w:rPr>
+          <w:sz w:val="48"/>
+          <w:szCs w:val="48"/>
+        </w:rPr>
+      </w:pPr>
+      <w:r>
+        <w:rPr>
+          <w:sz w:val="48"/>
+          <w:szCs w:val="48"/>
+        </w:rPr>
+        <w:t xml:space="preserve">The final step is a direct consequence of the </w:t>
+      </w:r>
+      <w:proofErr w:type="spellStart"/>
+      <w:r>
+        <w:rPr>
+          <w:sz w:val="48"/>
+          <w:szCs w:val="48"/>
+        </w:rPr>
+        <w:t>bascetta</w:t>
+      </w:r>
+      <w:proofErr w:type="spellEnd"/>
+      <w:r>
+        <w:rPr>
+          <w:sz w:val="48"/>
+          <w:szCs w:val="48"/>
+        </w:rPr>
+        <w:t xml:space="preserve"> star unit. One unit corresponds to two faces, which means we’ll replace edges connecting two nodes between triangles with a single node.</w:t>
+      </w:r>
+    </w:p>
+    <w:p>
+      <w:pPr>
+        <w:rPr>
+          <w:sz w:val="48"/>
+          <w:szCs w:val="48"/>
+        </w:rPr>
+      </w:pPr>
+      <w:r>
+        <w:rPr>
+          <w:sz w:val="48"/>
+          <w:szCs w:val="48"/>
+        </w:rPr>
+        <w:t>And after all that work, we have a graph that matches our origami model! Now time for the code.</w:t>
+      </w:r>
+    </w:p>
+    <w:p>
+      <w:pPr>
+        <w:rPr>
+          <w:sz w:val="48"/>
+          <w:szCs w:val="48"/>
+        </w:rPr>
+      </w:pPr>
+      <w:r>
+        <w:rPr>
+          <w:sz w:val="48"/>
+          <w:szCs w:val="48"/>
+        </w:rPr>
+        <w:t>We’ll implement a greedy heuristic and a local search algorithm for this problem.</w:t>
+      </w:r>
+    </w:p>
+    <w:p>
+      <w:pPr>
+        <w:rPr>
+          <w:sz w:val="48"/>
+          <w:szCs w:val="48"/>
+        </w:rPr>
+      </w:pPr>
+      <w:r>
+        <w:rPr>
+          <w:sz w:val="48"/>
+          <w:szCs w:val="48"/>
+        </w:rPr>
+        <w:t xml:space="preserve">Let’s start with the greedy algorithm. We’ll perform a breadth-first search to traverse through all the nodes, picking the color that has been used the least thus far. If we get stuck, </w:t>
+      </w:r>
+      <w:r>
+        <w:rPr>
+          <w:sz w:val="48"/>
+          <w:szCs w:val="48"/>
+        </w:rPr>
+        <w:lastRenderedPageBreak/>
+        <w:t>we’ll just default to the first color and keep track of that location.</w:t>
+      </w:r>
+    </w:p>
+    <w:p>
+      <w:pPr>
+        <w:rPr>
+          <w:sz w:val="48"/>
+          <w:szCs w:val="48"/>
+        </w:rPr>
+      </w:pPr>
+      <w:r>
+        <w:rPr>
+          <w:sz w:val="48"/>
+          <w:szCs w:val="48"/>
+        </w:rPr>
+        <w:t xml:space="preserve">For the </w:t>
+      </w:r>
+      <w:r>
+        <w:rPr>
+          <w:sz w:val="48"/>
+          <w:szCs w:val="48"/>
+        </w:rPr>
+        <w:t>local</w:t>
+      </w:r>
+      <w:r>
+        <w:rPr>
+          <w:sz w:val="48"/>
+          <w:szCs w:val="48"/>
+        </w:rPr>
+        <w:t xml:space="preserve"> search</w:t>
+      </w:r>
+      <w:r>
+        <w:rPr>
+          <w:sz w:val="48"/>
+          <w:szCs w:val="48"/>
+        </w:rPr>
+        <w:t xml:space="preserve"> algorithm</w:t>
+      </w:r>
+      <w:r>
+        <w:rPr>
+          <w:sz w:val="48"/>
+          <w:szCs w:val="48"/>
+        </w:rPr>
+        <w:t>, we’ll start at a node that got flagged in the greedy algorithm and replace its color with whichever of the other two colors will raise the least number of errors. Then we wil</w:t>
+      </w:r>
+      <w:r>
+        <w:rPr>
+          <w:sz w:val="48"/>
+          <w:szCs w:val="48"/>
+        </w:rPr>
+        <w:t xml:space="preserve">l go to the nodes that raised new errors and </w:t>
+      </w:r>
+      <w:proofErr w:type="spellStart"/>
+      <w:r>
+        <w:rPr>
+          <w:sz w:val="48"/>
+          <w:szCs w:val="48"/>
+        </w:rPr>
+        <w:t>reolve</w:t>
+      </w:r>
+      <w:proofErr w:type="spellEnd"/>
+      <w:r>
+        <w:rPr>
+          <w:sz w:val="48"/>
+          <w:szCs w:val="48"/>
+        </w:rPr>
+        <w:t xml:space="preserve"> those using the same method.</w:t>
+      </w:r>
+    </w:p>
+    <w:p>
+      <w:pPr>
+        <w:rPr>
+          <w:sz w:val="48"/>
+          <w:szCs w:val="48"/>
+        </w:rPr>
+      </w:pPr>
+      <w:r>
+        <w:rPr>
+          <w:sz w:val="48"/>
+          <w:szCs w:val="48"/>
+        </w:rPr>
+        <w:t xml:space="preserve">If we’re lucky, we’ll get a result that has equal distribution of color without any violations of the coloring rules. </w:t>
+      </w:r>
+    </w:p>
+    <w:p>
+      <w:pPr>
+        <w:rPr>
+          <w:sz w:val="48"/>
+          <w:szCs w:val="48"/>
+        </w:rPr>
+      </w:pPr>
+      <w:r>
+        <w:rPr>
+          <w:sz w:val="48"/>
+          <w:szCs w:val="48"/>
+        </w:rPr>
+        <w:t xml:space="preserve">At one point my program gave a valid solution, so I just had to test it. First, I colored the graph to see if the rules were followed correctly. Then, I assembled a </w:t>
+      </w:r>
+      <w:proofErr w:type="spellStart"/>
+      <w:r>
+        <w:rPr>
+          <w:sz w:val="48"/>
+          <w:szCs w:val="48"/>
+        </w:rPr>
+        <w:t>bascetta</w:t>
+      </w:r>
+      <w:proofErr w:type="spellEnd"/>
+      <w:r>
+        <w:rPr>
+          <w:sz w:val="48"/>
+          <w:szCs w:val="48"/>
+        </w:rPr>
+        <w:t xml:space="preserve"> star to solidify that correctness. </w:t>
+      </w:r>
+    </w:p>
+    <w:p>
+      <w:pPr>
+        <w:rPr>
+          <w:sz w:val="48"/>
+          <w:szCs w:val="48"/>
+        </w:rPr>
+      </w:pPr>
+      <w:r>
+        <w:rPr>
+          <w:sz w:val="48"/>
+          <w:szCs w:val="48"/>
+        </w:rPr>
+        <w:t xml:space="preserve">This algorithm implementation wasn’t perfect. </w:t>
       </w:r>
       <w:proofErr w:type="gramStart"/>
       <w:r>
-        <w:t>pretty easy</w:t>
+        <w:rPr>
+          <w:sz w:val="48"/>
+          <w:szCs w:val="48"/>
+        </w:rPr>
+        <w:t>More often than not</w:t>
       </w:r>
       <w:proofErr w:type="gramEnd"/>
       <w:r>
-        <w:t xml:space="preserve"> until you get to the end.</w:t>
-      </w:r>
-    </w:p>
-    <w:p>
-      <w:r>
-        <w:t>Turns out this is hard. Like, NP-hard hard.</w:t>
-      </w:r>
-      <w:r>
-        <w:t xml:space="preserve"> </w:t>
+        <w:rPr>
+          <w:sz w:val="48"/>
+          <w:szCs w:val="48"/>
+        </w:rPr>
+        <w:t xml:space="preserve"> I would receive imperfect </w:t>
+      </w:r>
+      <w:r>
+        <w:rPr>
+          <w:sz w:val="48"/>
+          <w:szCs w:val="48"/>
+        </w:rPr>
+        <w:lastRenderedPageBreak/>
+        <w:t>solutions. But when I g</w:t>
+      </w:r>
+      <w:bookmarkStart w:id="0" w:name="_GoBack"/>
+      <w:bookmarkEnd w:id="0"/>
+      <w:r>
+        <w:rPr>
+          <w:sz w:val="48"/>
+          <w:szCs w:val="48"/>
+        </w:rPr>
+        <w:t>ot lucky, the algorithm gave me a perfect roadmap to assembling my origami.</w:t>
+      </w:r>
+    </w:p>
+    <w:p>
+      <w:pPr>
+        <w:rPr>
+          <w:sz w:val="48"/>
+          <w:szCs w:val="48"/>
+        </w:rPr>
+      </w:pPr>
+      <w:r>
+        <w:rPr>
+          <w:sz w:val="48"/>
+          <w:szCs w:val="48"/>
+        </w:rPr>
+        <w:t xml:space="preserve">So, what’s the takeaway? If you just fold </w:t>
+      </w:r>
+      <w:proofErr w:type="gramStart"/>
+      <w:r>
+        <w:rPr>
+          <w:sz w:val="48"/>
+          <w:szCs w:val="48"/>
+        </w:rPr>
+        <w:t>all of</w:t>
+      </w:r>
+      <w:proofErr w:type="gramEnd"/>
+      <w:r>
+        <w:rPr>
+          <w:sz w:val="48"/>
+          <w:szCs w:val="48"/>
+        </w:rPr>
+        <w:t xml:space="preserve"> your units using the same color, you’ll never have this problem. See? 555 units and 0 conflicts!</w:t>
       </w:r>
     </w:p>
     <w:sectPr>

</xml_diff>